<commit_message>
Update Word File For Assignment.docx
</commit_message>
<xml_diff>
--- a/Word File For Assignment.docx
+++ b/Word File For Assignment.docx
@@ -167,50 +167,7 @@
           <w:rPr>
             <w:rStyle w:val="Hyperlink"/>
           </w:rPr>
-          <w:t>https://private-user-images.githubusercontent.com/66616578/376018132-1c428e71-fd7f-4308-bcc1-09f9a9bf4133.mp4?jwt=eyJhbGciOiJIUzI1NiIsInR5cCI6IkpXVCJ9.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.K-27le2x0d7DCQwDqXUXv85A_5DLWQwWZ5Nl66A27FA</w:t>
-        </w:r>
-      </w:hyperlink>
-    </w:p>
-    <w:p/>
-    <w:p>
-      <w:r>
-        <w:rPr>
-          <w:b/>
-          <w:bCs/>
-          <w:sz w:val="28"/>
-          <w:szCs w:val="28"/>
-        </w:rPr>
-        <w:t>Alternate Link:</w:t>
-      </w:r>
-      <w:r>
-        <w:rPr>
-          <w:b/>
-          <w:bCs/>
-          <w:sz w:val="26"/>
-          <w:szCs w:val="26"/>
-        </w:rPr>
-        <w:br/>
-      </w:r>
-      <w:r>
-        <w:br/>
-      </w:r>
-      <w:hyperlink r:id="rId6" w:history="1">
-        <w:r>
-          <w:rPr>
-            <w:rStyle w:val="Hyperlink"/>
-          </w:rPr>
-          <w:t>https://github.com/Overproness/Computer-Networks-Assignment-1/blob/main/README.md</w:t>
-        </w:r>
-      </w:hyperlink>
-    </w:p>
-    <w:p/>
-    <w:p>
-      <w:hyperlink r:id="rId7" w:history="1">
-        <w:r>
-          <w:rPr>
-            <w:rStyle w:val="Hyperlink"/>
-          </w:rPr>
-          <w:t>https://github.com/Overproness/Computer-Networks-Assignment-1</w:t>
+          <w:t>https://drive.google.com/file/d/1fPJbIv82I1NIdxrjBhqCQHPOL5o7Nrl7/view?usp=sharing</w:t>
         </w:r>
       </w:hyperlink>
     </w:p>
@@ -13619,7 +13576,7 @@
     <w:p>
       <w:r>
         <w:pict w14:anchorId="14CDFC60">
-          <v:rect id="_x0000_i1037" style="width:0;height:1.5pt" o:hralign="center" o:hrstd="t" o:hr="t" fillcolor="#a0a0a0" stroked="f"/>
+          <v:rect id="_x0000_i1025" style="width:0;height:1.5pt" o:hralign="center" o:hrstd="t" o:hr="t" fillcolor="#a0a0a0" stroked="f"/>
         </w:pict>
       </w:r>
     </w:p>
@@ -13891,7 +13848,7 @@
     <w:p>
       <w:r>
         <w:pict w14:anchorId="3D57B5C2">
-          <v:rect id="_x0000_i1038" style="width:0;height:1.5pt" o:hralign="center" o:hrstd="t" o:hr="t" fillcolor="#a0a0a0" stroked="f"/>
+          <v:rect id="_x0000_i1026" style="width:0;height:1.5pt" o:hralign="center" o:hrstd="t" o:hr="t" fillcolor="#a0a0a0" stroked="f"/>
         </w:pict>
       </w:r>
     </w:p>
@@ -15061,6 +15018,7 @@
   <w:style w:type="character" w:default="1" w:styleId="DefaultParagraphFont">
     <w:name w:val="Default Paragraph Font"/>
     <w:uiPriority w:val="1"/>
+    <w:semiHidden/>
     <w:unhideWhenUsed/>
   </w:style>
   <w:style w:type="table" w:default="1" w:styleId="TableNormal">

</xml_diff>